<commit_message>
print, escapr sequence and comments added
</commit_message>
<xml_diff>
--- a/Notes/2. Modules and PIP.docx
+++ b/Notes/2. Modules and PIP.docx
@@ -106,7 +106,21 @@
           <w:szCs w:val="32"/>
         </w:rPr>
         <w:tab/>
-        <w:t>2. External Modules: These modules are imported from the third party file or can be installed using a package manager like pip or conda.</w:t>
+        <w:t xml:space="preserve">2. External Modules: These modules are imported from the </w:t>
+      </w:r>
+      <w:r>
+        <w:rPr>
+          <w:sz w:val="32"/>
+          <w:szCs w:val="32"/>
+        </w:rPr>
+        <w:t>third-party</w:t>
+      </w:r>
+      <w:r>
+        <w:rPr>
+          <w:sz w:val="32"/>
+          <w:szCs w:val="32"/>
+        </w:rPr>
+        <w:t xml:space="preserve"> file or can be installed using a package manager like pip or conda.</w:t>
       </w:r>
       <w:r>
         <w:rPr>

</xml_diff>